<commit_message>
Fixed an error in a math model
</commit_message>
<xml_diff>
--- a/Docs/Math model.docx
+++ b/Docs/Math model.docx
@@ -106,7 +106,16 @@
           <w:sz w:val="28"/>
           <w:lang w:val="en-GB"/>
         </w:rPr>
-        <w:t>would not be registered on sensor and everything above s</w:t>
+        <w:t xml:space="preserve">would not be registered on sensor and everything above </w:t>
+      </w:r>
+      <w:proofErr w:type="spellStart"/>
+      <w:r>
+        <w:rPr>
+          <w:rFonts w:ascii="Times New Roman" w:eastAsiaTheme="minorEastAsia" w:hAnsi="Times New Roman" w:cs="Times New Roman"/>
+          <w:sz w:val="28"/>
+          <w:lang w:val="en-GB"/>
+        </w:rPr>
+        <w:t>s</w:t>
       </w:r>
       <w:r>
         <w:rPr>
@@ -117,6 +126,7 @@
         </w:rPr>
         <w:t>c</w:t>
       </w:r>
+      <w:proofErr w:type="spellEnd"/>
       <w:r>
         <w:rPr>
           <w:rFonts w:ascii="Times New Roman" w:eastAsiaTheme="minorEastAsia" w:hAnsi="Times New Roman" w:cs="Times New Roman"/>
@@ -235,7 +245,25 @@
           <w:sz w:val="28"/>
           <w:lang w:val="en-GB"/>
         </w:rPr>
-        <w:t>Let’s assume, we have an image, where each pixel is represented as follows:</w:t>
+        <w:t>Let’s assume</w:t>
+      </w:r>
+      <w:proofErr w:type="gramStart"/>
+      <w:r>
+        <w:rPr>
+          <w:rFonts w:ascii="Times New Roman" w:hAnsi="Times New Roman" w:cs="Times New Roman"/>
+          <w:sz w:val="28"/>
+          <w:lang w:val="en-GB"/>
+        </w:rPr>
+        <w:t>,</w:t>
+      </w:r>
+      <w:proofErr w:type="gramEnd"/>
+      <w:r>
+        <w:rPr>
+          <w:rFonts w:ascii="Times New Roman" w:hAnsi="Times New Roman" w:cs="Times New Roman"/>
+          <w:sz w:val="28"/>
+          <w:lang w:val="en-GB"/>
+        </w:rPr>
+        <w:t xml:space="preserve"> we have an image, where each pixel is represented as follows:</w:t>
       </w:r>
     </w:p>
     <w:p>
@@ -578,7 +606,43 @@
           <w:sz w:val="28"/>
           <w:lang w:val="en-GB"/>
         </w:rPr>
-        <w:t>Shift the color values so that 0 of the color value would align with camera’s sensitivity floor.</w:t>
+        <w:t xml:space="preserve">Shift the </w:t>
+      </w:r>
+      <w:proofErr w:type="spellStart"/>
+      <w:r>
+        <w:rPr>
+          <w:rFonts w:ascii="Times New Roman" w:hAnsi="Times New Roman" w:cs="Times New Roman"/>
+          <w:sz w:val="28"/>
+          <w:lang w:val="en-GB"/>
+        </w:rPr>
+        <w:t>color</w:t>
+      </w:r>
+      <w:proofErr w:type="spellEnd"/>
+      <w:r>
+        <w:rPr>
+          <w:rFonts w:ascii="Times New Roman" w:hAnsi="Times New Roman" w:cs="Times New Roman"/>
+          <w:sz w:val="28"/>
+          <w:lang w:val="en-GB"/>
+        </w:rPr>
+        <w:t xml:space="preserve"> values so that 0 of the </w:t>
+      </w:r>
+      <w:proofErr w:type="spellStart"/>
+      <w:r>
+        <w:rPr>
+          <w:rFonts w:ascii="Times New Roman" w:hAnsi="Times New Roman" w:cs="Times New Roman"/>
+          <w:sz w:val="28"/>
+          <w:lang w:val="en-GB"/>
+        </w:rPr>
+        <w:t>color</w:t>
+      </w:r>
+      <w:proofErr w:type="spellEnd"/>
+      <w:r>
+        <w:rPr>
+          <w:rFonts w:ascii="Times New Roman" w:hAnsi="Times New Roman" w:cs="Times New Roman"/>
+          <w:sz w:val="28"/>
+          <w:lang w:val="en-GB"/>
+        </w:rPr>
+        <w:t xml:space="preserve"> value would align with camera’s sensitivity floor.</w:t>
       </w:r>
     </w:p>
     <w:p>
@@ -601,7 +665,25 @@
           <w:sz w:val="28"/>
           <w:lang w:val="en-GB"/>
         </w:rPr>
-        <w:t>Convert the color space so that the dynamic range of the camera would fit within the range of [0;1]</w:t>
+        <w:t xml:space="preserve">Convert the </w:t>
+      </w:r>
+      <w:proofErr w:type="spellStart"/>
+      <w:r>
+        <w:rPr>
+          <w:rFonts w:ascii="Times New Roman" w:hAnsi="Times New Roman" w:cs="Times New Roman"/>
+          <w:sz w:val="28"/>
+          <w:lang w:val="en-GB"/>
+        </w:rPr>
+        <w:t>color</w:t>
+      </w:r>
+      <w:proofErr w:type="spellEnd"/>
+      <w:r>
+        <w:rPr>
+          <w:rFonts w:ascii="Times New Roman" w:hAnsi="Times New Roman" w:cs="Times New Roman"/>
+          <w:sz w:val="28"/>
+          <w:lang w:val="en-GB"/>
+        </w:rPr>
+        <w:t xml:space="preserve"> space so that the dynamic range of the camera would fit within the range of [0;1]</w:t>
       </w:r>
     </w:p>
     <w:p>
@@ -848,7 +930,15 @@
                       <w:sz w:val="28"/>
                       <w:lang w:val="en-GB"/>
                     </w:rPr>
-                    <m:t>cfin</m:t>
+                    <m:t>cfi</m:t>
+                  </m:r>
+                  <m:r>
+                    <w:rPr>
+                      <w:rFonts w:ascii="Cambria Math" w:hAnsi="Cambria Math" w:cs="Times New Roman"/>
+                      <w:sz w:val="28"/>
+                      <w:lang w:val="en-GB"/>
+                    </w:rPr>
+                    <m:t>n</m:t>
                   </m:r>
                 </m:e>
                 <m:sub>
@@ -956,6 +1046,7 @@
           <w:lang w:val="en-GB"/>
         </w:rPr>
       </w:pPr>
+      <w:proofErr w:type="gramStart"/>
       <w:r>
         <w:rPr>
           <w:rFonts w:ascii="Times New Roman" w:eastAsiaTheme="minorEastAsia" w:hAnsi="Times New Roman" w:cs="Times New Roman"/>
@@ -964,6 +1055,7 @@
         </w:rPr>
         <w:t>where</w:t>
       </w:r>
+      <w:proofErr w:type="gramEnd"/>
     </w:p>
     <w:p>
       <w:pPr>
@@ -1353,7 +1445,43 @@
           <w:sz w:val="28"/>
           <w:lang w:val="en-GB"/>
         </w:rPr>
-        <w:t>Each object can be represented as a color or an array of colors and intensity. It is useful, if we store these separately, because this allows us to:</w:t>
+        <w:t xml:space="preserve">Each object can be represented as a </w:t>
+      </w:r>
+      <w:proofErr w:type="spellStart"/>
+      <w:r>
+        <w:rPr>
+          <w:rFonts w:ascii="Times New Roman" w:hAnsi="Times New Roman" w:cs="Times New Roman"/>
+          <w:sz w:val="28"/>
+          <w:lang w:val="en-GB"/>
+        </w:rPr>
+        <w:t>color</w:t>
+      </w:r>
+      <w:proofErr w:type="spellEnd"/>
+      <w:r>
+        <w:rPr>
+          <w:rFonts w:ascii="Times New Roman" w:hAnsi="Times New Roman" w:cs="Times New Roman"/>
+          <w:sz w:val="28"/>
+          <w:lang w:val="en-GB"/>
+        </w:rPr>
+        <w:t xml:space="preserve"> or an array of </w:t>
+      </w:r>
+      <w:proofErr w:type="spellStart"/>
+      <w:r>
+        <w:rPr>
+          <w:rFonts w:ascii="Times New Roman" w:hAnsi="Times New Roman" w:cs="Times New Roman"/>
+          <w:sz w:val="28"/>
+          <w:lang w:val="en-GB"/>
+        </w:rPr>
+        <w:t>colors</w:t>
+      </w:r>
+      <w:proofErr w:type="spellEnd"/>
+      <w:r>
+        <w:rPr>
+          <w:rFonts w:ascii="Times New Roman" w:hAnsi="Times New Roman" w:cs="Times New Roman"/>
+          <w:sz w:val="28"/>
+          <w:lang w:val="en-GB"/>
+        </w:rPr>
+        <w:t xml:space="preserve"> and intensity. It is useful, if we store these separately, because this allows us to:</w:t>
       </w:r>
     </w:p>
     <w:p>
@@ -1377,7 +1505,25 @@
           <w:lang w:val="en-GB"/>
         </w:rPr>
         <w:lastRenderedPageBreak/>
-        <w:t>Work with intensity-specific operations with more ease and effectiveness. When we need to work with a huge array of pixels, having multiple color channels increases our overhead, so working with intensity only saves us some time</w:t>
+        <w:t xml:space="preserve">Work with intensity-specific operations with more ease and effectiveness. When we need to work with a huge array of pixels, having multiple </w:t>
+      </w:r>
+      <w:proofErr w:type="spellStart"/>
+      <w:r>
+        <w:rPr>
+          <w:rFonts w:ascii="Times New Roman" w:hAnsi="Times New Roman" w:cs="Times New Roman"/>
+          <w:sz w:val="28"/>
+          <w:lang w:val="en-GB"/>
+        </w:rPr>
+        <w:t>color</w:t>
+      </w:r>
+      <w:proofErr w:type="spellEnd"/>
+      <w:r>
+        <w:rPr>
+          <w:rFonts w:ascii="Times New Roman" w:hAnsi="Times New Roman" w:cs="Times New Roman"/>
+          <w:sz w:val="28"/>
+          <w:lang w:val="en-GB"/>
+        </w:rPr>
+        <w:t xml:space="preserve"> channels increases our overhead, so working with intensity only saves us some time</w:t>
       </w:r>
     </w:p>
     <w:p>
@@ -1400,7 +1546,25 @@
           <w:sz w:val="28"/>
           <w:lang w:val="en-GB"/>
         </w:rPr>
-        <w:t>For single-color objects, such as stars, we are allowed to store a single color value, yet lots of intensity values, allowing us to decrease the size of an object.</w:t>
+        <w:t xml:space="preserve">For single-color objects, such as stars, we are allowed to store a single </w:t>
+      </w:r>
+      <w:proofErr w:type="spellStart"/>
+      <w:r>
+        <w:rPr>
+          <w:rFonts w:ascii="Times New Roman" w:hAnsi="Times New Roman" w:cs="Times New Roman"/>
+          <w:sz w:val="28"/>
+          <w:lang w:val="en-GB"/>
+        </w:rPr>
+        <w:t>color</w:t>
+      </w:r>
+      <w:proofErr w:type="spellEnd"/>
+      <w:r>
+        <w:rPr>
+          <w:rFonts w:ascii="Times New Roman" w:hAnsi="Times New Roman" w:cs="Times New Roman"/>
+          <w:sz w:val="28"/>
+          <w:lang w:val="en-GB"/>
+        </w:rPr>
+        <w:t xml:space="preserve"> value, yet lots of intensity values, allowing us to decrease the size of an object.</w:t>
       </w:r>
     </w:p>
     <w:p>
@@ -1418,7 +1582,25 @@
           <w:sz w:val="28"/>
           <w:lang w:val="en-GB"/>
         </w:rPr>
-        <w:t>So, the final color channel would be:</w:t>
+        <w:t xml:space="preserve">So, the final </w:t>
+      </w:r>
+      <w:proofErr w:type="spellStart"/>
+      <w:r>
+        <w:rPr>
+          <w:rFonts w:ascii="Times New Roman" w:hAnsi="Times New Roman" w:cs="Times New Roman"/>
+          <w:sz w:val="28"/>
+          <w:lang w:val="en-GB"/>
+        </w:rPr>
+        <w:t>color</w:t>
+      </w:r>
+      <w:proofErr w:type="spellEnd"/>
+      <w:r>
+        <w:rPr>
+          <w:rFonts w:ascii="Times New Roman" w:hAnsi="Times New Roman" w:cs="Times New Roman"/>
+          <w:sz w:val="28"/>
+          <w:lang w:val="en-GB"/>
+        </w:rPr>
+        <w:t xml:space="preserve"> channel would be:</w:t>
       </w:r>
     </w:p>
     <w:p>
@@ -2129,6 +2311,7 @@
           <w:lang w:val="en-GB"/>
         </w:rPr>
       </w:pPr>
+      <w:proofErr w:type="spellStart"/>
       <w:r>
         <w:rPr>
           <w:rFonts w:ascii="Times New Roman" w:hAnsi="Times New Roman" w:cs="Times New Roman"/>
@@ -2136,8 +2319,29 @@
           <w:sz w:val="28"/>
           <w:lang w:val="en-GB"/>
         </w:rPr>
-        <w:t>Color channel conversion. Basics.</w:t>
-      </w:r>
+        <w:t>Color</w:t>
+      </w:r>
+      <w:proofErr w:type="spellEnd"/>
+      <w:r>
+        <w:rPr>
+          <w:rFonts w:ascii="Times New Roman" w:hAnsi="Times New Roman" w:cs="Times New Roman"/>
+          <w:b/>
+          <w:sz w:val="28"/>
+          <w:lang w:val="en-GB"/>
+        </w:rPr>
+        <w:t xml:space="preserve"> channel conversion. </w:t>
+      </w:r>
+      <w:proofErr w:type="gramStart"/>
+      <w:r>
+        <w:rPr>
+          <w:rFonts w:ascii="Times New Roman" w:hAnsi="Times New Roman" w:cs="Times New Roman"/>
+          <w:b/>
+          <w:sz w:val="28"/>
+          <w:lang w:val="en-GB"/>
+        </w:rPr>
+        <w:t>Basics.</w:t>
+      </w:r>
+      <w:proofErr w:type="gramEnd"/>
     </w:p>
     <w:p>
       <w:pPr>
@@ -2154,7 +2358,25 @@
           <w:sz w:val="28"/>
           <w:lang w:val="en-GB"/>
         </w:rPr>
-        <w:t>Let’s say, we have a pixel with its color values</w:t>
+        <w:t xml:space="preserve">Let’s say, we have a pixel with its </w:t>
+      </w:r>
+      <w:proofErr w:type="spellStart"/>
+      <w:r>
+        <w:rPr>
+          <w:rFonts w:ascii="Times New Roman" w:hAnsi="Times New Roman" w:cs="Times New Roman"/>
+          <w:sz w:val="28"/>
+          <w:lang w:val="en-GB"/>
+        </w:rPr>
+        <w:t>color</w:t>
+      </w:r>
+      <w:proofErr w:type="spellEnd"/>
+      <w:r>
+        <w:rPr>
+          <w:rFonts w:ascii="Times New Roman" w:hAnsi="Times New Roman" w:cs="Times New Roman"/>
+          <w:sz w:val="28"/>
+          <w:lang w:val="en-GB"/>
+        </w:rPr>
+        <w:t xml:space="preserve"> values</w:t>
       </w:r>
       <w:r>
         <w:rPr>
@@ -2164,15 +2386,31 @@
         </w:rPr>
         <w:t xml:space="preserve"> (represented as raw data)</w:t>
       </w:r>
-      <w:bookmarkStart w:id="0" w:name="_GoBack"/>
-      <w:bookmarkEnd w:id="0"/>
-      <w:r>
-        <w:rPr>
-          <w:rFonts w:ascii="Times New Roman" w:hAnsi="Times New Roman" w:cs="Times New Roman"/>
-          <w:sz w:val="28"/>
-          <w:lang w:val="en-GB"/>
-        </w:rPr>
-        <w:t xml:space="preserve"> in source color channels:</w:t>
+      <w:r>
+        <w:rPr>
+          <w:rFonts w:ascii="Times New Roman" w:hAnsi="Times New Roman" w:cs="Times New Roman"/>
+          <w:sz w:val="28"/>
+          <w:lang w:val="en-GB"/>
+        </w:rPr>
+        <w:t xml:space="preserve"> in source </w:t>
+      </w:r>
+      <w:proofErr w:type="spellStart"/>
+      <w:r>
+        <w:rPr>
+          <w:rFonts w:ascii="Times New Roman" w:hAnsi="Times New Roman" w:cs="Times New Roman"/>
+          <w:sz w:val="28"/>
+          <w:lang w:val="en-GB"/>
+        </w:rPr>
+        <w:t>color</w:t>
+      </w:r>
+      <w:proofErr w:type="spellEnd"/>
+      <w:r>
+        <w:rPr>
+          <w:rFonts w:ascii="Times New Roman" w:hAnsi="Times New Roman" w:cs="Times New Roman"/>
+          <w:sz w:val="28"/>
+          <w:lang w:val="en-GB"/>
+        </w:rPr>
+        <w:t xml:space="preserve"> channels:</w:t>
       </w:r>
     </w:p>
     <w:p>
@@ -2448,23 +2686,7 @@
               <w:sz w:val="28"/>
               <w:lang w:val="en-GB"/>
             </w:rPr>
-            <m:t>∈[0;</m:t>
-          </m:r>
-          <m:r>
-            <w:rPr>
-              <w:rFonts w:ascii="Cambria Math" w:eastAsiaTheme="minorEastAsia" w:hAnsi="Cambria Math" w:cs="Times New Roman"/>
-              <w:sz w:val="28"/>
-              <w:lang w:val="en-GB"/>
-            </w:rPr>
-            <m:t>+∞</m:t>
-          </m:r>
-          <m:r>
-            <w:rPr>
-              <w:rFonts w:ascii="Cambria Math" w:eastAsiaTheme="minorEastAsia" w:hAnsi="Cambria Math" w:cs="Times New Roman"/>
-              <w:sz w:val="28"/>
-              <w:lang w:val="en-GB"/>
-            </w:rPr>
-            <m:t>]</m:t>
+            <m:t>∈[0;+∞]</m:t>
           </m:r>
         </m:oMath>
       </m:oMathPara>
@@ -2484,7 +2706,25 @@
           <w:sz w:val="28"/>
           <w:lang w:val="en-GB"/>
         </w:rPr>
-        <w:t>Out target is to obtain a pixel with its values in target color channels:</w:t>
+        <w:t xml:space="preserve">Out target is to obtain a pixel with its values in target </w:t>
+      </w:r>
+      <w:proofErr w:type="spellStart"/>
+      <w:r>
+        <w:rPr>
+          <w:rFonts w:ascii="Times New Roman" w:eastAsiaTheme="minorEastAsia" w:hAnsi="Times New Roman" w:cs="Times New Roman"/>
+          <w:sz w:val="28"/>
+          <w:lang w:val="en-GB"/>
+        </w:rPr>
+        <w:t>color</w:t>
+      </w:r>
+      <w:proofErr w:type="spellEnd"/>
+      <w:r>
+        <w:rPr>
+          <w:rFonts w:ascii="Times New Roman" w:eastAsiaTheme="minorEastAsia" w:hAnsi="Times New Roman" w:cs="Times New Roman"/>
+          <w:sz w:val="28"/>
+          <w:lang w:val="en-GB"/>
+        </w:rPr>
+        <w:t xml:space="preserve"> channels:</w:t>
       </w:r>
     </w:p>
     <w:p>
@@ -2760,23 +3000,7 @@
               <w:sz w:val="28"/>
               <w:lang w:val="en-GB"/>
             </w:rPr>
-            <m:t>∈[0;</m:t>
-          </m:r>
-          <m:r>
-            <w:rPr>
-              <w:rFonts w:ascii="Cambria Math" w:eastAsiaTheme="minorEastAsia" w:hAnsi="Cambria Math" w:cs="Times New Roman"/>
-              <w:sz w:val="28"/>
-              <w:lang w:val="en-GB"/>
-            </w:rPr>
-            <m:t>+∞</m:t>
-          </m:r>
-          <m:r>
-            <w:rPr>
-              <w:rFonts w:ascii="Cambria Math" w:eastAsiaTheme="minorEastAsia" w:hAnsi="Cambria Math" w:cs="Times New Roman"/>
-              <w:sz w:val="28"/>
-              <w:lang w:val="en-GB"/>
-            </w:rPr>
-            <m:t>]</m:t>
+            <m:t>∈[0;+∞]</m:t>
           </m:r>
         </m:oMath>
       </m:oMathPara>
@@ -2822,7 +3046,16 @@
           <w:sz w:val="28"/>
           <w:lang w:val="en-GB"/>
         </w:rPr>
-        <w:t xml:space="preserve"> s</w:t>
+        <w:t xml:space="preserve"> </w:t>
+      </w:r>
+      <w:proofErr w:type="spellStart"/>
+      <w:r>
+        <w:rPr>
+          <w:rFonts w:ascii="Times New Roman" w:hAnsi="Times New Roman" w:cs="Times New Roman"/>
+          <w:sz w:val="28"/>
+          <w:lang w:val="en-GB"/>
+        </w:rPr>
+        <w:t>s</w:t>
       </w:r>
       <w:r>
         <w:rPr>
@@ -2831,16 +3064,9 @@
           <w:vertAlign w:val="subscript"/>
           <w:lang w:val="en-GB"/>
         </w:rPr>
-        <w:t xml:space="preserve">i </w:t>
-      </w:r>
-      <w:r>
-        <w:rPr>
-          <w:rFonts w:ascii="Times New Roman" w:hAnsi="Times New Roman" w:cs="Times New Roman"/>
-          <w:sz w:val="28"/>
-          <w:lang w:val="en-GB"/>
-        </w:rPr>
-        <w:t>in Cr</w:t>
-      </w:r>
+        <w:t>i</w:t>
+      </w:r>
+      <w:proofErr w:type="spellEnd"/>
       <w:r>
         <w:rPr>
           <w:rFonts w:ascii="Times New Roman" w:hAnsi="Times New Roman" w:cs="Times New Roman"/>
@@ -2848,15 +3074,69 @@
           <w:vertAlign w:val="subscript"/>
           <w:lang w:val="en-GB"/>
         </w:rPr>
+        <w:t xml:space="preserve"> </w:t>
+      </w:r>
+      <w:r>
+        <w:rPr>
+          <w:rFonts w:ascii="Times New Roman" w:hAnsi="Times New Roman" w:cs="Times New Roman"/>
+          <w:sz w:val="28"/>
+          <w:lang w:val="en-GB"/>
+        </w:rPr>
+        <w:t xml:space="preserve">in </w:t>
+      </w:r>
+      <w:proofErr w:type="spellStart"/>
+      <w:r>
+        <w:rPr>
+          <w:rFonts w:ascii="Times New Roman" w:hAnsi="Times New Roman" w:cs="Times New Roman"/>
+          <w:sz w:val="28"/>
+          <w:lang w:val="en-GB"/>
+        </w:rPr>
+        <w:t>Cr</w:t>
+      </w:r>
+      <w:r>
+        <w:rPr>
+          <w:rFonts w:ascii="Times New Roman" w:hAnsi="Times New Roman" w:cs="Times New Roman"/>
+          <w:sz w:val="28"/>
+          <w:vertAlign w:val="subscript"/>
+          <w:lang w:val="en-GB"/>
+        </w:rPr>
         <w:t>source</w:t>
       </w:r>
-      <w:r>
-        <w:rPr>
-          <w:rFonts w:ascii="Times New Roman" w:hAnsi="Times New Roman" w:cs="Times New Roman"/>
-          <w:sz w:val="28"/>
-          <w:lang w:val="en-GB"/>
-        </w:rPr>
-        <w:t xml:space="preserve"> we need to obtain a color translation filter of s</w:t>
+      <w:proofErr w:type="spellEnd"/>
+      <w:r>
+        <w:rPr>
+          <w:rFonts w:ascii="Times New Roman" w:hAnsi="Times New Roman" w:cs="Times New Roman"/>
+          <w:sz w:val="28"/>
+          <w:lang w:val="en-GB"/>
+        </w:rPr>
+        <w:t xml:space="preserve"> we need to obtain a </w:t>
+      </w:r>
+      <w:proofErr w:type="spellStart"/>
+      <w:r>
+        <w:rPr>
+          <w:rFonts w:ascii="Times New Roman" w:hAnsi="Times New Roman" w:cs="Times New Roman"/>
+          <w:sz w:val="28"/>
+          <w:lang w:val="en-GB"/>
+        </w:rPr>
+        <w:t>color</w:t>
+      </w:r>
+      <w:proofErr w:type="spellEnd"/>
+      <w:r>
+        <w:rPr>
+          <w:rFonts w:ascii="Times New Roman" w:hAnsi="Times New Roman" w:cs="Times New Roman"/>
+          <w:sz w:val="28"/>
+          <w:lang w:val="en-GB"/>
+        </w:rPr>
+        <w:t xml:space="preserve"> translation filter of </w:t>
+      </w:r>
+      <w:proofErr w:type="spellStart"/>
+      <w:r>
+        <w:rPr>
+          <w:rFonts w:ascii="Times New Roman" w:hAnsi="Times New Roman" w:cs="Times New Roman"/>
+          <w:sz w:val="28"/>
+          <w:lang w:val="en-GB"/>
+        </w:rPr>
+        <w:t>s</w:t>
       </w:r>
       <w:r>
         <w:rPr>
@@ -2865,16 +3145,9 @@
           <w:vertAlign w:val="subscript"/>
           <w:lang w:val="en-GB"/>
         </w:rPr>
-        <w:t xml:space="preserve">i </w:t>
-      </w:r>
-      <w:r>
-        <w:rPr>
-          <w:rFonts w:ascii="Times New Roman" w:hAnsi="Times New Roman" w:cs="Times New Roman"/>
-          <w:sz w:val="28"/>
-          <w:lang w:val="en-GB"/>
-        </w:rPr>
-        <w:t>into a color space of Cr</w:t>
-      </w:r>
+        <w:t>i</w:t>
+      </w:r>
+      <w:proofErr w:type="spellEnd"/>
       <w:r>
         <w:rPr>
           <w:rFonts w:ascii="Times New Roman" w:hAnsi="Times New Roman" w:cs="Times New Roman"/>
@@ -2882,8 +3155,53 @@
           <w:vertAlign w:val="subscript"/>
           <w:lang w:val="en-GB"/>
         </w:rPr>
+        <w:t xml:space="preserve"> </w:t>
+      </w:r>
+      <w:r>
+        <w:rPr>
+          <w:rFonts w:ascii="Times New Roman" w:hAnsi="Times New Roman" w:cs="Times New Roman"/>
+          <w:sz w:val="28"/>
+          <w:lang w:val="en-GB"/>
+        </w:rPr>
+        <w:t xml:space="preserve">into a </w:t>
+      </w:r>
+      <w:proofErr w:type="spellStart"/>
+      <w:r>
+        <w:rPr>
+          <w:rFonts w:ascii="Times New Roman" w:hAnsi="Times New Roman" w:cs="Times New Roman"/>
+          <w:sz w:val="28"/>
+          <w:lang w:val="en-GB"/>
+        </w:rPr>
+        <w:t>color</w:t>
+      </w:r>
+      <w:proofErr w:type="spellEnd"/>
+      <w:r>
+        <w:rPr>
+          <w:rFonts w:ascii="Times New Roman" w:hAnsi="Times New Roman" w:cs="Times New Roman"/>
+          <w:sz w:val="28"/>
+          <w:lang w:val="en-GB"/>
+        </w:rPr>
+        <w:t xml:space="preserve"> space of </w:t>
+      </w:r>
+      <w:proofErr w:type="spellStart"/>
+      <w:r>
+        <w:rPr>
+          <w:rFonts w:ascii="Times New Roman" w:hAnsi="Times New Roman" w:cs="Times New Roman"/>
+          <w:sz w:val="28"/>
+          <w:lang w:val="en-GB"/>
+        </w:rPr>
+        <w:t>Cr</w:t>
+      </w:r>
+      <w:r>
+        <w:rPr>
+          <w:rFonts w:ascii="Times New Roman" w:hAnsi="Times New Roman" w:cs="Times New Roman"/>
+          <w:sz w:val="28"/>
+          <w:vertAlign w:val="subscript"/>
+          <w:lang w:val="en-GB"/>
+        </w:rPr>
         <w:t>target</w:t>
       </w:r>
+      <w:proofErr w:type="spellEnd"/>
       <w:r>
         <w:rPr>
           <w:rFonts w:ascii="Times New Roman" w:hAnsi="Times New Roman" w:cs="Times New Roman"/>
@@ -3180,13 +3498,32 @@
           <w:lang w:val="en-GB"/>
         </w:rPr>
       </w:pPr>
-      <w:r>
-        <w:rPr>
-          <w:rFonts w:ascii="Times New Roman" w:eastAsiaTheme="minorEastAsia" w:hAnsi="Times New Roman" w:cs="Times New Roman"/>
-          <w:sz w:val="28"/>
-          <w:lang w:val="en-GB"/>
-        </w:rPr>
-        <w:t>and multiply it by a value of s</w:t>
+      <w:proofErr w:type="gramStart"/>
+      <w:r>
+        <w:rPr>
+          <w:rFonts w:ascii="Times New Roman" w:eastAsiaTheme="minorEastAsia" w:hAnsi="Times New Roman" w:cs="Times New Roman"/>
+          <w:sz w:val="28"/>
+          <w:lang w:val="en-GB"/>
+        </w:rPr>
+        <w:t>and</w:t>
+      </w:r>
+      <w:proofErr w:type="gramEnd"/>
+      <w:r>
+        <w:rPr>
+          <w:rFonts w:ascii="Times New Roman" w:eastAsiaTheme="minorEastAsia" w:hAnsi="Times New Roman" w:cs="Times New Roman"/>
+          <w:sz w:val="28"/>
+          <w:lang w:val="en-GB"/>
+        </w:rPr>
+        <w:t xml:space="preserve"> multiply it by a value of </w:t>
+      </w:r>
+      <w:proofErr w:type="spellStart"/>
+      <w:r>
+        <w:rPr>
+          <w:rFonts w:ascii="Times New Roman" w:eastAsiaTheme="minorEastAsia" w:hAnsi="Times New Roman" w:cs="Times New Roman"/>
+          <w:sz w:val="28"/>
+          <w:lang w:val="en-GB"/>
+        </w:rPr>
+        <w:t>s</w:t>
       </w:r>
       <w:r>
         <w:rPr>
@@ -3197,6 +3534,7 @@
         </w:rPr>
         <w:t>i</w:t>
       </w:r>
+      <w:proofErr w:type="spellEnd"/>
       <w:r>
         <w:rPr>
           <w:rFonts w:ascii="Times New Roman" w:eastAsiaTheme="minorEastAsia" w:hAnsi="Times New Roman" w:cs="Times New Roman"/>
@@ -3378,6 +3716,7 @@
           <w:lang w:val="en-GB"/>
         </w:rPr>
       </w:pPr>
+      <w:proofErr w:type="spellStart"/>
       <w:r>
         <w:rPr>
           <w:rFonts w:ascii="Times New Roman" w:eastAsiaTheme="minorEastAsia" w:hAnsi="Times New Roman" w:cs="Times New Roman"/>
@@ -3385,7 +3724,17 @@
           <w:sz w:val="28"/>
           <w:lang w:val="en-GB"/>
         </w:rPr>
-        <w:t>Color channel conversion. Final transformation</w:t>
+        <w:t>Color</w:t>
+      </w:r>
+      <w:proofErr w:type="spellEnd"/>
+      <w:r>
+        <w:rPr>
+          <w:rFonts w:ascii="Times New Roman" w:eastAsiaTheme="minorEastAsia" w:hAnsi="Times New Roman" w:cs="Times New Roman"/>
+          <w:b/>
+          <w:sz w:val="28"/>
+          <w:lang w:val="en-GB"/>
+        </w:rPr>
+        <w:t xml:space="preserve"> channel conversion. Final transformation</w:t>
       </w:r>
     </w:p>
     <w:p>
@@ -3482,6 +3831,7 @@
           <w:lang w:val="en-GB"/>
         </w:rPr>
       </w:pPr>
+      <w:proofErr w:type="spellStart"/>
       <w:r>
         <w:rPr>
           <w:rFonts w:ascii="Times New Roman" w:hAnsi="Times New Roman" w:cs="Times New Roman"/>
@@ -3489,7 +3839,17 @@
           <w:sz w:val="28"/>
           <w:lang w:val="en-GB"/>
         </w:rPr>
-        <w:t>Color channel conversion. Obtaining filter</w:t>
+        <w:t>Color</w:t>
+      </w:r>
+      <w:proofErr w:type="spellEnd"/>
+      <w:r>
+        <w:rPr>
+          <w:rFonts w:ascii="Times New Roman" w:hAnsi="Times New Roman" w:cs="Times New Roman"/>
+          <w:b/>
+          <w:sz w:val="28"/>
+          <w:lang w:val="en-GB"/>
+        </w:rPr>
+        <w:t xml:space="preserve"> channel conversion. Obtaining filter</w:t>
       </w:r>
     </w:p>
     <w:p>
@@ -3723,7 +4083,16 @@
           <w:sz w:val="28"/>
           <w:lang w:val="en-GB"/>
         </w:rPr>
-        <w:t>Each sp</w:t>
+        <w:t xml:space="preserve">Each </w:t>
+      </w:r>
+      <w:proofErr w:type="spellStart"/>
+      <w:r>
+        <w:rPr>
+          <w:rFonts w:ascii="Times New Roman" w:eastAsiaTheme="minorEastAsia" w:hAnsi="Times New Roman" w:cs="Times New Roman"/>
+          <w:sz w:val="28"/>
+          <w:lang w:val="en-GB"/>
+        </w:rPr>
+        <w:t>sp</w:t>
       </w:r>
       <w:r>
         <w:rPr>
@@ -3734,6 +4103,7 @@
         </w:rPr>
         <w:t>i</w:t>
       </w:r>
+      <w:proofErr w:type="spellEnd"/>
       <w:r>
         <w:rPr>
           <w:rFonts w:ascii="Times New Roman" w:eastAsiaTheme="minorEastAsia" w:hAnsi="Times New Roman" w:cs="Times New Roman"/>
@@ -3903,15 +4273,7 @@
                       <w:sz w:val="28"/>
                       <w:lang w:val="en-GB"/>
                     </w:rPr>
-                    <m:t>source</m:t>
-                  </m:r>
-                  <m:r>
-                    <w:rPr>
-                      <w:rFonts w:ascii="Cambria Math" w:eastAsiaTheme="minorEastAsia" w:hAnsi="Cambria Math" w:cs="Times New Roman"/>
-                      <w:sz w:val="28"/>
-                      <w:lang w:val="en-GB"/>
-                    </w:rPr>
-                    <m:t xml:space="preserve"> i</m:t>
+                    <m:t>source i</m:t>
                   </m:r>
                 </m:sub>
               </m:sSub>
@@ -4040,7 +4402,18 @@
               <w:sz w:val="28"/>
               <w:lang w:val="en-GB"/>
             </w:rPr>
-            <m:t>max⁡</m:t>
+            <m:t>min</m:t>
+          </m:r>
+          <m:r>
+            <m:rPr>
+              <m:sty m:val="p"/>
+            </m:rPr>
+            <w:rPr>
+              <w:rFonts w:ascii="Cambria Math" w:eastAsiaTheme="minorEastAsia" w:hAnsi="Cambria Math" w:cs="Times New Roman"/>
+              <w:sz w:val="28"/>
+              <w:lang w:val="en-GB"/>
+            </w:rPr>
+            <m:t>⁡</m:t>
           </m:r>
           <m:r>
             <w:rPr>
@@ -4078,15 +4451,7 @@
                   <w:sz w:val="28"/>
                   <w:lang w:val="en-GB"/>
                 </w:rPr>
-                <m:t>source</m:t>
-              </m:r>
-              <m:r>
-                <w:rPr>
-                  <w:rFonts w:ascii="Cambria Math" w:eastAsiaTheme="minorEastAsia" w:hAnsi="Cambria Math" w:cs="Times New Roman"/>
-                  <w:sz w:val="28"/>
-                  <w:lang w:val="en-GB"/>
-                </w:rPr>
-                <m:t xml:space="preserve"> i</m:t>
+                <m:t>source i</m:t>
               </m:r>
             </m:sub>
           </m:sSub>
@@ -4158,6 +4523,8 @@
         </w:rPr>
         <w:t>So out function can be rewritten as:</w:t>
       </w:r>
+      <w:bookmarkStart w:id="0" w:name="_GoBack"/>
+      <w:bookmarkEnd w:id="0"/>
     </w:p>
     <w:p>
       <w:pPr>
@@ -4248,7 +4615,18 @@
                       <w:sz w:val="28"/>
                       <w:lang w:val="en-GB"/>
                     </w:rPr>
-                    <m:t>max⁡</m:t>
+                    <m:t>min</m:t>
+                  </m:r>
+                  <m:r>
+                    <m:rPr>
+                      <m:sty m:val="p"/>
+                    </m:rPr>
+                    <w:rPr>
+                      <w:rFonts w:ascii="Cambria Math" w:eastAsiaTheme="minorEastAsia" w:hAnsi="Cambria Math" w:cs="Times New Roman"/>
+                      <w:sz w:val="28"/>
+                      <w:lang w:val="en-GB"/>
+                    </w:rPr>
+                    <m:t>⁡</m:t>
                   </m:r>
                   <m:r>
                     <w:rPr>
@@ -4286,15 +4664,7 @@
                           <w:sz w:val="28"/>
                           <w:lang w:val="en-GB"/>
                         </w:rPr>
-                        <m:t>source</m:t>
-                      </m:r>
-                      <m:r>
-                        <w:rPr>
-                          <w:rFonts w:ascii="Cambria Math" w:eastAsiaTheme="minorEastAsia" w:hAnsi="Cambria Math" w:cs="Times New Roman"/>
-                          <w:sz w:val="28"/>
-                          <w:lang w:val="en-GB"/>
-                        </w:rPr>
-                        <m:t xml:space="preserve"> i</m:t>
+                        <m:t>source i</m:t>
                       </m:r>
                     </m:sub>
                   </m:sSub>

</xml_diff>

<commit_message>
The program now works like before (except for filters)
</commit_message>
<xml_diff>
--- a/Docs/Math model.docx
+++ b/Docs/Math model.docx
@@ -930,15 +930,7 @@
                       <w:sz w:val="28"/>
                       <w:lang w:val="en-GB"/>
                     </w:rPr>
-                    <m:t>cfi</m:t>
-                  </m:r>
-                  <m:r>
-                    <w:rPr>
-                      <w:rFonts w:ascii="Cambria Math" w:hAnsi="Cambria Math" w:cs="Times New Roman"/>
-                      <w:sz w:val="28"/>
-                      <w:lang w:val="en-GB"/>
-                    </w:rPr>
-                    <m:t>n</m:t>
+                    <m:t>cfin</m:t>
                   </m:r>
                 </m:e>
                 <m:sub>
@@ -1300,7 +1292,6 @@
                 <m:e>
                   <m:f>
                     <m:fPr>
-                      <m:type m:val="skw"/>
                       <m:ctrlPr>
                         <w:rPr>
                           <w:rFonts w:ascii="Cambria Math" w:hAnsi="Cambria Math" w:cs="Times New Roman"/>
@@ -1409,6 +1400,8 @@
           </m:d>
         </m:oMath>
       </m:oMathPara>
+      <w:bookmarkStart w:id="0" w:name="_GoBack"/>
+      <w:bookmarkEnd w:id="0"/>
     </w:p>
     <w:p>
       <w:pPr>
@@ -3826,6 +3819,101 @@
         <w:jc w:val="both"/>
         <w:rPr>
           <w:rFonts w:ascii="Times New Roman" w:hAnsi="Times New Roman" w:cs="Times New Roman"/>
+          <w:i/>
+          <w:sz w:val="28"/>
+          <w:lang w:val="uk-UA"/>
+        </w:rPr>
+      </w:pPr>
+      <m:oMathPara>
+        <m:oMath>
+          <m:sSub>
+            <m:sSubPr>
+              <m:ctrlPr>
+                <w:rPr>
+                  <w:rFonts w:ascii="Cambria Math" w:hAnsi="Cambria Math" w:cs="Times New Roman"/>
+                  <w:i/>
+                  <w:sz w:val="28"/>
+                  <w:lang w:val="en-GB"/>
+                </w:rPr>
+              </m:ctrlPr>
+            </m:sSubPr>
+            <m:e>
+              <m:r>
+                <w:rPr>
+                  <w:rFonts w:ascii="Cambria Math" w:hAnsi="Cambria Math" w:cs="Times New Roman"/>
+                  <w:sz w:val="28"/>
+                  <w:lang w:val="en-GB"/>
+                </w:rPr>
+                <m:t>Cr</m:t>
+              </m:r>
+            </m:e>
+            <m:sub>
+              <m:r>
+                <w:rPr>
+                  <w:rFonts w:ascii="Cambria Math" w:hAnsi="Cambria Math" w:cs="Times New Roman"/>
+                  <w:sz w:val="28"/>
+                  <w:lang w:val="en-GB"/>
+                </w:rPr>
+                <m:t>target</m:t>
+              </m:r>
+            </m:sub>
+          </m:sSub>
+          <m:r>
+            <w:rPr>
+              <w:rFonts w:ascii="Cambria Math" w:hAnsi="Cambria Math" w:cs="Times New Roman"/>
+              <w:sz w:val="28"/>
+              <w:lang w:val="en-GB"/>
+            </w:rPr>
+            <m:t xml:space="preserve">= </m:t>
+          </m:r>
+          <m:sSub>
+            <m:sSubPr>
+              <m:ctrlPr>
+                <w:rPr>
+                  <w:rFonts w:ascii="Cambria Math" w:hAnsi="Cambria Math" w:cs="Times New Roman"/>
+                  <w:i/>
+                  <w:sz w:val="28"/>
+                  <w:lang w:val="en-GB"/>
+                </w:rPr>
+              </m:ctrlPr>
+            </m:sSubPr>
+            <m:e>
+              <m:r>
+                <w:rPr>
+                  <w:rFonts w:ascii="Cambria Math" w:hAnsi="Cambria Math" w:cs="Times New Roman"/>
+                  <w:sz w:val="28"/>
+                  <w:lang w:val="en-GB"/>
+                </w:rPr>
+                <m:t>Cr</m:t>
+              </m:r>
+            </m:e>
+            <m:sub>
+              <m:r>
+                <w:rPr>
+                  <w:rFonts w:ascii="Cambria Math" w:hAnsi="Cambria Math" w:cs="Times New Roman"/>
+                  <w:sz w:val="28"/>
+                  <w:lang w:val="en-GB"/>
+                </w:rPr>
+                <m:t>source</m:t>
+              </m:r>
+            </m:sub>
+          </m:sSub>
+          <m:r>
+            <w:rPr>
+              <w:rFonts w:ascii="Cambria Math" w:hAnsi="Cambria Math" w:cs="Times New Roman"/>
+              <w:sz w:val="28"/>
+              <w:lang w:val="en-GB"/>
+            </w:rPr>
+            <m:t>*F</m:t>
+          </m:r>
+        </m:oMath>
+      </m:oMathPara>
+    </w:p>
+    <w:p>
+      <w:pPr>
+        <w:jc w:val="both"/>
+        <w:rPr>
+          <w:rFonts w:ascii="Times New Roman" w:hAnsi="Times New Roman" w:cs="Times New Roman"/>
           <w:b/>
           <w:sz w:val="28"/>
           <w:lang w:val="en-GB"/>
@@ -4402,18 +4490,7 @@
               <w:sz w:val="28"/>
               <w:lang w:val="en-GB"/>
             </w:rPr>
-            <m:t>min</m:t>
-          </m:r>
-          <m:r>
-            <m:rPr>
-              <m:sty m:val="p"/>
-            </m:rPr>
-            <w:rPr>
-              <w:rFonts w:ascii="Cambria Math" w:eastAsiaTheme="minorEastAsia" w:hAnsi="Cambria Math" w:cs="Times New Roman"/>
-              <w:sz w:val="28"/>
-              <w:lang w:val="en-GB"/>
-            </w:rPr>
-            <m:t>⁡</m:t>
+            <m:t>min⁡</m:t>
           </m:r>
           <m:r>
             <w:rPr>
@@ -4523,8 +4600,6 @@
         </w:rPr>
         <w:t>So out function can be rewritten as:</w:t>
       </w:r>
-      <w:bookmarkStart w:id="0" w:name="_GoBack"/>
-      <w:bookmarkEnd w:id="0"/>
     </w:p>
     <w:p>
       <w:pPr>
@@ -4615,18 +4690,7 @@
                       <w:sz w:val="28"/>
                       <w:lang w:val="en-GB"/>
                     </w:rPr>
-                    <m:t>min</m:t>
-                  </m:r>
-                  <m:r>
-                    <m:rPr>
-                      <m:sty m:val="p"/>
-                    </m:rPr>
-                    <w:rPr>
-                      <w:rFonts w:ascii="Cambria Math" w:eastAsiaTheme="minorEastAsia" w:hAnsi="Cambria Math" w:cs="Times New Roman"/>
-                      <w:sz w:val="28"/>
-                      <w:lang w:val="en-GB"/>
-                    </w:rPr>
-                    <m:t>⁡</m:t>
+                    <m:t>min⁡</m:t>
                   </m:r>
                   <m:r>
                     <w:rPr>

</xml_diff>